<commit_message>
Included 3 new fields in template [Brand, Subject Line and Content]
</commit_message>
<xml_diff>
--- a/data/CampaignBriefCreationTemplate.docx
+++ b/data/CampaignBriefCreationTemplate.docx
@@ -123,6 +123,32 @@
       </w:tr>
       <w:tr>
         <w:trPr>
+          <w:trHeight w:val="288"/>
+        </w:trPr>
+        <w:tc>
+          <w:tcPr>
+            <w:tcW w:w="3166" w:type="dxa"/>
+          </w:tcPr>
+          <w:p>
+            <w:r>
+              <w:t>Brand</w:t>
+            </w:r>
+          </w:p>
+        </w:tc>
+        <w:tc>
+          <w:tcPr>
+            <w:tcW w:w="6345" w:type="dxa"/>
+            <w:gridSpan w:val="2"/>
+          </w:tcPr>
+          <w:p>
+            <w:r>
+              <w:t>{{PLACEHOLDER_BRAND_NAME}}</w:t>
+            </w:r>
+          </w:p>
+        </w:tc>
+      </w:tr>
+      <w:tr>
+        <w:trPr>
           <w:trHeight w:val="594"/>
         </w:trPr>
         <w:tc>
@@ -285,6 +311,70 @@
             </w:pPr>
             <w:r>
               <w:t>{{PLACEHOLDER_CORE_MESSAGE}}</w:t>
+            </w:r>
+          </w:p>
+        </w:tc>
+      </w:tr>
+      <w:tr>
+        <w:trPr>
+          <w:trHeight w:val="594"/>
+        </w:trPr>
+        <w:tc>
+          <w:tcPr>
+            <w:tcW w:w="3166" w:type="dxa"/>
+          </w:tcPr>
+          <w:p>
+            <w:r>
+              <w:t>Email Subject Line:</w:t>
+            </w:r>
+          </w:p>
+        </w:tc>
+        <w:tc>
+          <w:tcPr>
+            <w:tcW w:w="6345" w:type="dxa"/>
+            <w:gridSpan w:val="2"/>
+            <w:tcBorders>
+              <w:right w:val="single" w:sz="4" w:space="0" w:color="auto"/>
+            </w:tcBorders>
+          </w:tcPr>
+          <w:p>
+            <w:pPr>
+              <w:ind w:right="-104"/>
+            </w:pPr>
+            <w:r>
+              <w:t>{{PLACEHOLDER_EMAIL_SUBJECTLINE}}</w:t>
+            </w:r>
+          </w:p>
+        </w:tc>
+      </w:tr>
+      <w:tr>
+        <w:trPr>
+          <w:trHeight w:val="594"/>
+        </w:trPr>
+        <w:tc>
+          <w:tcPr>
+            <w:tcW w:w="3166" w:type="dxa"/>
+          </w:tcPr>
+          <w:p>
+            <w:r>
+              <w:t>Email Content:</w:t>
+            </w:r>
+          </w:p>
+        </w:tc>
+        <w:tc>
+          <w:tcPr>
+            <w:tcW w:w="6345" w:type="dxa"/>
+            <w:gridSpan w:val="2"/>
+            <w:tcBorders>
+              <w:right w:val="single" w:sz="4" w:space="0" w:color="auto"/>
+            </w:tcBorders>
+          </w:tcPr>
+          <w:p>
+            <w:pPr>
+              <w:ind w:right="-104"/>
+            </w:pPr>
+            <w:r>
+              <w:t>{{PLACEHOLDER_EMAIL_CONTENT}}</w:t>
             </w:r>
           </w:p>
         </w:tc>
@@ -481,6 +571,38 @@
             <w:r>
               <w:t>{{PLACEHOLDER_ROLES}}</w:t>
             </w:r>
+          </w:p>
+        </w:tc>
+      </w:tr>
+      <w:tr>
+        <w:trPr>
+          <w:trHeight w:val="288"/>
+        </w:trPr>
+        <w:tc>
+          <w:tcPr>
+            <w:tcW w:w="3166" w:type="dxa"/>
+          </w:tcPr>
+          <w:p>
+            <w:r>
+              <w:t>Comments and Approval:</w:t>
+            </w:r>
+          </w:p>
+        </w:tc>
+        <w:tc>
+          <w:tcPr>
+            <w:tcW w:w="6345" w:type="dxa"/>
+            <w:gridSpan w:val="2"/>
+            <w:tcBorders>
+              <w:right w:val="single" w:sz="4" w:space="0" w:color="auto"/>
+            </w:tcBorders>
+          </w:tcPr>
+          <w:p>
+            <w:pPr>
+              <w:tabs>
+                <w:tab w:val="left" w:pos="1052"/>
+              </w:tabs>
+              <w:ind w:right="-104"/>
+            </w:pPr>
           </w:p>
         </w:tc>
       </w:tr>

</xml_diff>